<commit_message>
Update preamble to mention updated age groups
</commit_message>
<xml_diff>
--- a/docs/quarto/index.docx
+++ b/docs/quarto/index.docx
@@ -100,7 +100,7 @@
         <w:t xml:space="preserve">Study Objective</w:t>
       </w:r>
       <w:r>
-        <w:t xml:space="preserve">: To assess sociodemographic patterns in place of death among U.S. adults aged 50 years and older with Alzheimer’s disease (ICD-10: G30), focusing on how age group, sex, race, Hispanic origin, and urbanization level influence the likelihood of dying at home, in a hospital (inpatient or outpatient), or in a hospice/nursing facility.</w:t>
+        <w:t xml:space="preserve">: To assess sociodemographic patterns in place of death among U.S. adults aged 55 years and older with Alzheimer’s disease (ICD-10: G30), focusing on how age group, sex, race, Hispanic origin, and urbanization level influence the likelihood of dying at home, in a hospital (inpatient or outpatient), or in a hospice/nursing facility.</w:t>
       </w:r>
     </w:p>
     <w:p>
@@ -136,7 +136,7 @@
         <w:t xml:space="preserve">Patient Selection</w:t>
       </w:r>
       <w:r>
-        <w:t xml:space="preserve">: Included all decedents aged ≥50 years with Alzheimer’s disease (ICD-10: G30) listed as an underlying or contributing cause of death in the multiple cause-of-death fields. Age groups under 50 were excluded to align with the typical epidemiology of Alzheimer’s and to reduce sparse data issues.</w:t>
+        <w:t xml:space="preserve">: Included all decedents aged ≥55 years with Alzheimer’s disease (ICD-10: G30) listed as an underlying or contributing cause of death in the multiple cause-of-death fields. Age groups under 55 were excluded to align with the typical epidemiology of Alzheimer’s and to reduce sparse data issues.</w:t>
       </w:r>
     </w:p>
     <w:p>
@@ -333,7 +333,7 @@
         <w:t xml:space="preserve">Independent Variables</w:t>
       </w:r>
       <w:r>
-        <w:t xml:space="preserve">: Five-year age group (50–59, 60–69, 70–79, 80+), sex (Female = reference), race (White = reference), Hispanic origin (Non-Hispanic = reference), and urbanization level (Large Metro = reference).</w:t>
+        <w:t xml:space="preserve">: Five-year age group (55–69, 70–84, 85+), sex (Female = reference), race (White = reference), Hispanic origin (Non-Hispanic = reference), and urbanization level (Large Metro = reference).</w:t>
       </w:r>
     </w:p>
     <w:p>
@@ -354,7 +354,7 @@
         <w:t xml:space="preserve"> </w:t>
       </w:r>
       <w:r>
-        <w:t xml:space="preserve">Relative odds (exponentiated coefficients) were reported with 95% confidence intervals. Statistical significance was assessed at a threshold of p &lt; 0.05.</w:t>
+        <w:t xml:space="preserve">Relative odds (exponentiated coefficients) were reported with 95% confidence intervals. Statistical significance was assessed at a threshold of P&lt;0.05.</w:t>
       </w:r>
     </w:p>
     <w:p>
@@ -375,7 +375,7 @@
         <w:t xml:space="preserve"> </w:t>
       </w:r>
       <w:r>
-        <w:t xml:space="preserve">Results expressed as odds ratios (ORs) with 95% confidence intervals (CIs). Statistical significance set at p&lt;0.05.</w:t>
+        <w:t xml:space="preserve">Results expressed as odds ratios (ORs) with 95% confidence intervals (CIs). Statistical significance set at P&lt;0.05.</w:t>
       </w:r>
     </w:p>
     <w:p>

</xml_diff>